<commit_message>
fixing archived diary regenerate protocol(s)
</commit_message>
<xml_diff>
--- a/Files/0000-1000/39/A39_Protocol.docx
+++ b/Files/0000-1000/39/A39_Protocol.docx
@@ -186,6 +186,21 @@
           <w:sz w:val="24"/>
           <w:szCs w:val="24"/>
         </w:rPr>
+        <w:t>A39-2 - сирене
+</w:t>
+      </w:r>
+      <w:r>
+        <w:rPr>
+          <w:sz w:val="24"/>
+          <w:szCs w:val="24"/>
+        </w:rPr>
+        <w:br/>
+      </w:r>
+      <w:r>
+        <w:rPr>
+          <w:sz w:val="24"/>
+          <w:szCs w:val="24"/>
+        </w:rPr>
         <w:t>Материали от животни, кръвен серум, мляко, вътрешни органи и фекални проби
 </w:t>
       </w:r>
@@ -226,6 +241,51 @@
         </w:rPr>
         <w:br/>
       </w:r>
+      <w:r>
+        <w:rPr>
+          <w:sz w:val="24"/>
+          <w:szCs w:val="24"/>
+        </w:rPr>
+        <w:t>Материали от животни, кръвен серум, мляко, вътрешни органи и фекални проби
+</w:t>
+      </w:r>
+      <w:r>
+        <w:rPr>
+          <w:sz w:val="24"/>
+          <w:szCs w:val="24"/>
+        </w:rPr>
+        <w:br/>
+      </w:r>
+      <w:r>
+        <w:rPr>
+          <w:sz w:val="24"/>
+          <w:szCs w:val="24"/>
+        </w:rPr>
+        <w:t>A39-1 - мляко
+</w:t>
+      </w:r>
+      <w:r>
+        <w:rPr>
+          <w:sz w:val="24"/>
+          <w:szCs w:val="24"/>
+        </w:rPr>
+        <w:br/>
+      </w:r>
+      <w:r>
+        <w:rPr>
+          <w:sz w:val="24"/>
+          <w:szCs w:val="24"/>
+        </w:rPr>
+        <w:t>A39-2 - сирене
+</w:t>
+      </w:r>
+      <w:r>
+        <w:rPr>
+          <w:sz w:val="24"/>
+          <w:szCs w:val="24"/>
+        </w:rPr>
+        <w:br/>
+      </w:r>
     </w:p>
     <w:p>
       <w:pPr>
@@ -791,7 +851,7 @@
           <w:sz w:val="24"/>
           <w:szCs w:val="24"/>
         </w:rPr>
-        <w:t>11</w:t>
+        <w:t>14</w:t>
       </w:r>
       <w:r>
         <w:rPr>
@@ -1882,7 +1942,7 @@
                 <w:sz w:val="18"/>
                 <w:szCs w:val="18"/>
               </w:rPr>
-              <w:t>A39-1</w:t>
+              <w:t xml:space="preserve">A39-1                    </w:t>
             </w:r>
           </w:p>
         </w:tc>
@@ -1932,15 +1992,6 @@
             <w:pPr>
               <w:jc w:val="center"/>
             </w:pPr>
-            <w:r>
-              <w:rPr>
-                <w:lang w:val="en-GB"/>
-                <w:rFonts w:ascii="Times New Roman" w:hAnsi="Times New Roman" w:cs="Times New Roman"/>
-                <w:sz w:val="18"/>
-                <w:szCs w:val="18"/>
-              </w:rPr>
-              <w:t>асд</w:t>
-            </w:r>
           </w:p>
         </w:tc>
         <w:tc>
@@ -2018,7 +2069,7 @@
                 <w:sz w:val="18"/>
                 <w:szCs w:val="18"/>
               </w:rPr>
-              <w:t>A39-1</w:t>
+              <w:t xml:space="preserve">A39-1                    </w:t>
             </w:r>
           </w:p>
         </w:tc>
@@ -2068,15 +2119,6 @@
             <w:pPr>
               <w:jc w:val="center"/>
             </w:pPr>
-            <w:r>
-              <w:rPr>
-                <w:lang w:val="en-GB"/>
-                <w:rFonts w:ascii="Times New Roman" w:hAnsi="Times New Roman" w:cs="Times New Roman"/>
-                <w:sz w:val="18"/>
-                <w:szCs w:val="18"/>
-              </w:rPr>
-              <w:t>идея си няам±</w:t>
-            </w:r>
           </w:p>
         </w:tc>
         <w:tc>
@@ -2154,7 +2196,7 @@
                 <w:sz w:val="18"/>
                 <w:szCs w:val="18"/>
               </w:rPr>
-              <w:t>A39-2</w:t>
+              <w:t xml:space="preserve">A39-2                    </w:t>
             </w:r>
           </w:p>
         </w:tc>
@@ -2204,15 +2246,6 @@
             <w:pPr>
               <w:jc w:val="center"/>
             </w:pPr>
-            <w:r>
-              <w:rPr>
-                <w:lang w:val="en-GB"/>
-                <w:rFonts w:ascii="Times New Roman" w:hAnsi="Times New Roman" w:cs="Times New Roman"/>
-                <w:sz w:val="18"/>
-                <w:szCs w:val="18"/>
-              </w:rPr>
-              <w:t>асд</w:t>
-            </w:r>
           </w:p>
         </w:tc>
         <w:tc>
@@ -3842,7 +3875,7 @@
         <w:sz w:val="22"/>
         <w:szCs w:val="22"/>
       </w:rPr>
-      <w:t>05.05.2017</w:t>
+      <w:t>01.01.0001</w:t>
     </w:r>
     <w:r>
       <w:rPr>
@@ -3867,7 +3900,7 @@
         <w:sz w:val="22"/>
         <w:szCs w:val="22"/>
       </w:rPr>
-      <w:t>31.12.2019</w:t>
+      <w:t>01.01.0001</w:t>
     </w:r>
     <w:r>
       <w:rPr>

</xml_diff>

<commit_message>
fixing the acreditation misc dates in archived diary
</commit_message>
<xml_diff>
--- a/Files/0000-1000/39/A39_Protocol.docx
+++ b/Files/0000-1000/39/A39_Protocol.docx
@@ -3875,7 +3875,7 @@
         <w:sz w:val="22"/>
         <w:szCs w:val="22"/>
       </w:rPr>
-      <w:t>01.01.0001</w:t>
+      <w:t>01.05.2017</w:t>
     </w:r>
     <w:r>
       <w:rPr>
@@ -3900,7 +3900,7 @@
         <w:sz w:val="22"/>
         <w:szCs w:val="22"/>
       </w:rPr>
-      <w:t>01.01.0001</w:t>
+      <w:t>30.12.2019</w:t>
     </w:r>
     <w:r>
       <w:rPr>

</xml_diff>